<commit_message>
fix gateway routes failure problem, add social-security module , implement archive info , archive details info and so on
</commit_message>
<xml_diff>
--- a/ReadMe/人力资源管理系统.docx
+++ b/ReadMe/人力资源管理系统.docx
@@ -1390,8 +1390,6 @@
           <w:lang w:val="en-US" w:eastAsia="zh-CN"/>
         </w:rPr>
       </w:pPr>
-      <w:bookmarkStart w:id="0" w:name="_GoBack"/>
-      <w:bookmarkEnd w:id="0"/>
       <w:r>
         <w:rPr>
           <w:rFonts w:hint="eastAsia"/>
@@ -1451,6 +1449,125 @@
           </wp:inline>
         </w:drawing>
       </w:r>
+    </w:p>
+    <w:p>
+      <w:pPr>
+        <w:rPr>
+          <w:rFonts w:hint="default"/>
+          <w:lang w:val="en-US" w:eastAsia="zh-CN"/>
+        </w:rPr>
+      </w:pPr>
+    </w:p>
+    <w:p>
+      <w:pPr>
+        <w:rPr>
+          <w:rFonts w:hint="default"/>
+          <w:lang w:val="en-US" w:eastAsia="zh-CN"/>
+        </w:rPr>
+      </w:pPr>
+    </w:p>
+    <w:p>
+      <w:pPr>
+        <w:pStyle w:val="4"/>
+        <w:bidi w:val="0"/>
+        <w:rPr>
+          <w:rFonts w:hint="eastAsia"/>
+          <w:lang w:val="en-US" w:eastAsia="zh-CN"/>
+        </w:rPr>
+      </w:pPr>
+      <w:r>
+        <w:rPr>
+          <w:rFonts w:hint="eastAsia"/>
+          <w:lang w:val="en-US" w:eastAsia="zh-CN"/>
+        </w:rPr>
+        <w:t>错误：</w:t>
+      </w:r>
+    </w:p>
+    <w:p>
+      <w:pPr>
+        <w:rPr>
+          <w:rFonts w:hint="default"/>
+          <w:lang w:val="en-US" w:eastAsia="zh-CN"/>
+        </w:rPr>
+      </w:pPr>
+      <w:r>
+        <w:rPr>
+          <w:rFonts w:hint="default"/>
+          <w:lang w:val="en-US" w:eastAsia="zh-CN"/>
+        </w:rPr>
+        <w:t>com.netflix.zuul.exception.ZuulException: Forwarding error</w:t>
+      </w:r>
+    </w:p>
+    <w:p>
+      <w:r>
+        <w:drawing>
+          <wp:inline distT="0" distB="0" distL="114300" distR="114300">
+            <wp:extent cx="5269865" cy="986155"/>
+            <wp:effectExtent l="0" t="0" r="3175" b="4445"/>
+            <wp:docPr id="11" name="图片 1"/>
+            <wp:cNvGraphicFramePr>
+              <a:graphicFrameLocks xmlns:a="http://schemas.openxmlformats.org/drawingml/2006/main" noChangeAspect="1"/>
+            </wp:cNvGraphicFramePr>
+            <a:graphic xmlns:a="http://schemas.openxmlformats.org/drawingml/2006/main">
+              <a:graphicData uri="http://schemas.openxmlformats.org/drawingml/2006/picture">
+                <pic:pic xmlns:pic="http://schemas.openxmlformats.org/drawingml/2006/picture">
+                  <pic:nvPicPr>
+                    <pic:cNvPr id="11" name="图片 1"/>
+                    <pic:cNvPicPr>
+                      <a:picLocks noChangeAspect="1"/>
+                    </pic:cNvPicPr>
+                  </pic:nvPicPr>
+                  <pic:blipFill>
+                    <a:blip r:embed="rId14"/>
+                    <a:stretch>
+                      <a:fillRect/>
+                    </a:stretch>
+                  </pic:blipFill>
+                  <pic:spPr>
+                    <a:xfrm>
+                      <a:off x="0" y="0"/>
+                      <a:ext cx="5269865" cy="986155"/>
+                    </a:xfrm>
+                    <a:prstGeom prst="rect">
+                      <a:avLst/>
+                    </a:prstGeom>
+                    <a:noFill/>
+                    <a:ln>
+                      <a:noFill/>
+                    </a:ln>
+                  </pic:spPr>
+                </pic:pic>
+              </a:graphicData>
+            </a:graphic>
+          </wp:inline>
+        </w:drawing>
+      </w:r>
+    </w:p>
+    <w:p>
+      <w:pPr>
+        <w:rPr>
+          <w:rFonts w:hint="default"/>
+          <w:lang w:val="en-US" w:eastAsia="zh-CN"/>
+        </w:rPr>
+      </w:pPr>
+      <w:bookmarkStart w:id="0" w:name="_GoBack"/>
+      <w:bookmarkEnd w:id="0"/>
+    </w:p>
+    <w:p>
+      <w:pPr>
+        <w:rPr>
+          <w:rFonts w:hint="default"/>
+          <w:lang w:val="en-US" w:eastAsia="zh-CN"/>
+        </w:rPr>
+      </w:pPr>
+    </w:p>
+    <w:p>
+      <w:pPr>
+        <w:rPr>
+          <w:rFonts w:hint="default"/>
+          <w:lang w:val="en-US" w:eastAsia="zh-CN"/>
+        </w:rPr>
+      </w:pPr>
     </w:p>
     <w:p>
       <w:pPr>
@@ -1625,7 +1742,7 @@
     <w:lsdException w:qFormat="1" w:unhideWhenUsed="0" w:uiPriority="0" w:semiHidden="0" w:name="Title"/>
     <w:lsdException w:unhideWhenUsed="0" w:uiPriority="0" w:semiHidden="0" w:name="Closing"/>
     <w:lsdException w:unhideWhenUsed="0" w:uiPriority="0" w:semiHidden="0" w:name="Signature"/>
-    <w:lsdException w:unhideWhenUsed="0" w:uiPriority="0" w:name="Default Paragraph Font"/>
+    <w:lsdException w:qFormat="1" w:unhideWhenUsed="0" w:uiPriority="0" w:name="Default Paragraph Font"/>
     <w:lsdException w:unhideWhenUsed="0" w:uiPriority="0" w:semiHidden="0" w:name="Body Text"/>
     <w:lsdException w:unhideWhenUsed="0" w:uiPriority="0" w:semiHidden="0" w:name="Body Text Indent"/>
     <w:lsdException w:unhideWhenUsed="0" w:uiPriority="0" w:semiHidden="0" w:name="List Continue"/>
@@ -1645,7 +1762,7 @@
     <w:lsdException w:unhideWhenUsed="0" w:uiPriority="0" w:semiHidden="0" w:name="Body Text Indent 2"/>
     <w:lsdException w:unhideWhenUsed="0" w:uiPriority="0" w:semiHidden="0" w:name="Body Text Indent 3"/>
     <w:lsdException w:unhideWhenUsed="0" w:uiPriority="0" w:semiHidden="0" w:name="Block Text"/>
-    <w:lsdException w:unhideWhenUsed="0" w:uiPriority="0" w:semiHidden="0" w:name="Hyperlink"/>
+    <w:lsdException w:qFormat="1" w:unhideWhenUsed="0" w:uiPriority="0" w:semiHidden="0" w:name="Hyperlink"/>
     <w:lsdException w:unhideWhenUsed="0" w:uiPriority="0" w:semiHidden="0" w:name="FollowedHyperlink"/>
     <w:lsdException w:qFormat="1" w:unhideWhenUsed="0" w:uiPriority="0" w:semiHidden="0" w:name="Strong"/>
     <w:lsdException w:qFormat="1" w:unhideWhenUsed="0" w:uiPriority="0" w:semiHidden="0" w:name="Emphasis"/>
@@ -1883,6 +2000,7 @@
   <w:style w:type="character" w:default="1" w:styleId="6">
     <w:name w:val="Default Paragraph Font"/>
     <w:semiHidden/>
+    <w:qFormat/>
     <w:uiPriority w:val="0"/>
   </w:style>
   <w:style w:type="table" w:default="1" w:styleId="5">
@@ -1902,6 +2020,7 @@
   <w:style w:type="character" w:styleId="7">
     <w:name w:val="Hyperlink"/>
     <w:basedOn w:val="6"/>
+    <w:qFormat/>
     <w:uiPriority w:val="0"/>
     <w:rPr>
       <w:color w:val="0000FF"/>

</xml_diff>